<commit_message>
CRUD loai sach, sach, phieu muon. Cap nhat giao dien quan ly thanh vien, doanh thu, doi mat khau, tao nhan vien va cap nhat chuc nang ghi nho mat khau.
</commit_message>
<xml_diff>
--- a/MOB2041_DuAnMau_Document.docx
+++ b/MOB2041_DuAnMau_Document.docx
@@ -13382,6 +13382,9 @@
       <w:bookmarkEnd w:id="24"/>
     </w:p>
     <w:p>
+      <w:pPr>
+        <w:jc w:val="center"/>
+      </w:pPr>
       <w:r>
         <w:rPr>
           <w:noProof/>
@@ -14129,6 +14132,9 @@
       <w:bookmarkEnd w:id="25"/>
     </w:p>
     <w:p>
+      <w:pPr>
+        <w:jc w:val="center"/>
+      </w:pPr>
       <w:r>
         <w:rPr>
           <w:noProof/>
@@ -14493,6 +14499,7 @@
     <w:p>
       <w:pPr>
         <w:ind w:left="720"/>
+        <w:jc w:val="center"/>
       </w:pPr>
       <w:r>
         <w:rPr>
@@ -14843,6 +14850,9 @@
       <w:bookmarkEnd w:id="27"/>
     </w:p>
     <w:p>
+      <w:pPr>
+        <w:jc w:val="center"/>
+      </w:pPr>
       <w:r>
         <w:rPr>
           <w:noProof/>

</xml_diff>